<commit_message>
ajout de quelques trucs
</commit_message>
<xml_diff>
--- a/Mes Prépas/Jeu Semaine 2/Jeu 2.docx
+++ b/Mes Prépas/Jeu Semaine 2/Jeu 2.docx
@@ -200,13 +200,8 @@
               </w:numPr>
             </w:pPr>
             <w:r>
-              <w:t xml:space="preserve">Certaines zones valent plus que d’autres (exemple : plus une zone est au centre plus elle rapporte de </w:t>
-            </w:r>
-            <w:proofErr w:type="gramStart"/>
-            <w:r>
-              <w:t>points )</w:t>
-            </w:r>
-            <w:proofErr w:type="gramEnd"/>
+              <w:t>Certaines zones valent plus que d’autres (exemple : plus une zone est au centre plus elle rapporte de points)</w:t>
+            </w:r>
           </w:p>
         </w:tc>
       </w:tr>
@@ -249,7 +244,13 @@
           </w:tcPr>
           <w:p>
             <w:r>
-              <w:t xml:space="preserve">Amérique, 15è siècles, les terres se font de plus en plus rares. Une idée simple nous traverse l’esprit, aller voler les terres de nos voisins (vivent les mouvements et valeurs). Un animateur est indien et l’autre est un cowboy, et </w:t>
+              <w:t>Amérique, 1</w:t>
+            </w:r>
+            <w:r>
+              <w:t>7</w:t>
+            </w:r>
+            <w:r>
+              <w:t xml:space="preserve">è siècles, les terres se font de plus en plus rares. Une idée simple nous traverse l’esprit, aller voler les terres de nos voisins (vivent les mouvements et valeurs). Un animateur est indien et l’autre est un cowboy, et </w:t>
             </w:r>
           </w:p>
         </w:tc>
@@ -772,7 +773,7 @@
         <v:path o:extrusionok="f" gradientshapeok="t" o:connecttype="rect"/>
         <o:lock v:ext="edit" aspectratio="t"/>
       </v:shapetype>
-      <v:shape id="_x0000_i1030" type="#_x0000_t75" style="width:11.25pt;height:11.25pt" o:bullet="t">
+      <v:shape id="_x0000_i1029" type="#_x0000_t75" style="width:11.1pt;height:11.1pt" o:bullet="t">
         <v:imagedata r:id="rId1" o:title="clip_image001"/>
       </v:shape>
     </w:pict>

</xml_diff>